<commit_message>
this is my august resume
</commit_message>
<xml_diff>
--- a/ImportantFiles/AndrewBanksResume.docx
+++ b/ImportantFiles/AndrewBanksResume.docx
@@ -36,23 +36,7 @@
           <w:sz w:val="21"/>
           <w:szCs w:val="21"/>
         </w:rPr>
-        <w:t>8732 Falls Chapel Way, Potomac, MD 20854</w:t>
-      </w:r>
-      <w:proofErr w:type="gramStart"/>
-      <w:r>
-        <w:rPr>
-          <w:sz w:val="21"/>
-          <w:szCs w:val="21"/>
-        </w:rPr>
-        <w:t xml:space="preserve">   (</w:t>
-      </w:r>
-      <w:proofErr w:type="gramEnd"/>
-      <w:r>
-        <w:rPr>
-          <w:sz w:val="21"/>
-          <w:szCs w:val="21"/>
-        </w:rPr>
-        <w:t xml:space="preserve">301)529-0899 </w:t>
+        <w:t xml:space="preserve">8732 Falls Chapel Way, Potomac, MD 20854   (301)529-0899 </w:t>
       </w:r>
     </w:p>
     <w:p>
@@ -339,46 +323,21 @@
           <w:sz w:val="21"/>
           <w:szCs w:val="21"/>
         </w:rPr>
-        <w:t xml:space="preserve"> </w:t>
-      </w:r>
-      <w:proofErr w:type="spellStart"/>
-      <w:r>
-        <w:rPr>
-          <w:sz w:val="21"/>
-          <w:szCs w:val="21"/>
-        </w:rPr>
-        <w:t>Opencv</w:t>
-      </w:r>
-      <w:proofErr w:type="spellEnd"/>
-      <w:r>
-        <w:rPr>
-          <w:sz w:val="21"/>
-          <w:szCs w:val="21"/>
-        </w:rPr>
-        <w:t xml:space="preserve">, </w:t>
-      </w:r>
-      <w:proofErr w:type="spellStart"/>
-      <w:r>
-        <w:rPr>
-          <w:sz w:val="21"/>
-          <w:szCs w:val="21"/>
-        </w:rPr>
-        <w:t>Scikit</w:t>
-      </w:r>
-      <w:proofErr w:type="spellEnd"/>
-      <w:r>
-        <w:rPr>
-          <w:sz w:val="21"/>
-          <w:szCs w:val="21"/>
-        </w:rPr>
-        <w:t xml:space="preserve">-learn, </w:t>
-      </w:r>
-      <w:r>
-        <w:rPr>
-          <w:sz w:val="21"/>
-          <w:szCs w:val="21"/>
-        </w:rPr>
-        <w:t xml:space="preserve">HP UFT (QTP) and quality center, </w:t>
+        <w:t xml:space="preserve"> Opencv, Scikit-learn, </w:t>
+      </w:r>
+      <w:r>
+        <w:rPr>
+          <w:sz w:val="21"/>
+          <w:szCs w:val="21"/>
+        </w:rPr>
+        <w:t xml:space="preserve">HP UFT (QTP) with VBS </w:t>
+      </w:r>
+      <w:r>
+        <w:rPr>
+          <w:sz w:val="21"/>
+          <w:szCs w:val="21"/>
+        </w:rPr>
+        <w:t xml:space="preserve">and quality center, </w:t>
       </w:r>
       <w:r>
         <w:rPr>
@@ -427,7 +386,21 @@
           <w:sz w:val="21"/>
           <w:szCs w:val="21"/>
         </w:rPr>
-        <w:t>Software engineering, Image processing, Computer vision</w:t>
+        <w:t xml:space="preserve">Software engineering, </w:t>
+      </w:r>
+      <w:r>
+        <w:rPr>
+          <w:sz w:val="21"/>
+          <w:szCs w:val="21"/>
+        </w:rPr>
+        <w:t xml:space="preserve">Test automation, </w:t>
+      </w:r>
+      <w:r>
+        <w:rPr>
+          <w:sz w:val="21"/>
+          <w:szCs w:val="21"/>
+        </w:rPr>
+        <w:t>Image processing, Computer vision</w:t>
       </w:r>
       <w:r>
         <w:rPr>
@@ -448,7 +421,7 @@
           <w:sz w:val="21"/>
           <w:szCs w:val="21"/>
         </w:rPr>
-        <w:t xml:space="preserve">, Test automation </w:t>
+        <w:t xml:space="preserve"> </w:t>
       </w:r>
     </w:p>
     <w:p>
@@ -638,7 +611,23 @@
           <w:sz w:val="21"/>
           <w:szCs w:val="21"/>
         </w:rPr>
-        <w:t>: 5/22/17 - present</w:t>
+        <w:t xml:space="preserve">: 5/22/17 - </w:t>
+      </w:r>
+      <w:r>
+        <w:rPr>
+          <w:sz w:val="21"/>
+          <w:szCs w:val="21"/>
+        </w:rPr>
+        <w:t>P</w:t>
+      </w:r>
+      <w:bookmarkStart w:id="0" w:name="_GoBack"/>
+      <w:bookmarkEnd w:id="0"/>
+      <w:r>
+        <w:rPr>
+          <w:sz w:val="21"/>
+          <w:szCs w:val="21"/>
+        </w:rPr>
+        <w:t>resent</w:t>
       </w:r>
     </w:p>
     <w:p>
@@ -683,14 +672,42 @@
           <w:sz w:val="21"/>
           <w:szCs w:val="21"/>
         </w:rPr>
-        <w:t>enterprise operations. My tasks focused on data analytics</w:t>
-      </w:r>
-      <w:r>
-        <w:rPr>
-          <w:sz w:val="21"/>
-          <w:szCs w:val="21"/>
-        </w:rPr>
-        <w:t>,</w:t>
+        <w:t>enterprise oper</w:t>
+      </w:r>
+      <w:r>
+        <w:rPr>
+          <w:sz w:val="21"/>
+          <w:szCs w:val="21"/>
+        </w:rPr>
+        <w:t xml:space="preserve">ations. My tasks focused on </w:t>
+      </w:r>
+      <w:r>
+        <w:rPr>
+          <w:sz w:val="21"/>
+          <w:szCs w:val="21"/>
+        </w:rPr>
+        <w:t>introd</w:t>
+      </w:r>
+      <w:r>
+        <w:rPr>
+          <w:sz w:val="21"/>
+          <w:szCs w:val="21"/>
+        </w:rPr>
+        <w:t xml:space="preserve">ucing testing automation to </w:t>
+      </w:r>
+      <w:r>
+        <w:rPr>
+          <w:sz w:val="21"/>
+          <w:szCs w:val="21"/>
+        </w:rPr>
+        <w:t>the</w:t>
+      </w:r>
+      <w:r>
+        <w:rPr>
+          <w:sz w:val="21"/>
+          <w:szCs w:val="21"/>
+        </w:rPr>
+        <w:t xml:space="preserve"> tools</w:t>
       </w:r>
       <w:r>
         <w:rPr>
@@ -704,28 +721,28 @@
           <w:sz w:val="21"/>
           <w:szCs w:val="21"/>
         </w:rPr>
-        <w:t>introd</w:t>
-      </w:r>
-      <w:r>
-        <w:rPr>
-          <w:sz w:val="21"/>
-          <w:szCs w:val="21"/>
-        </w:rPr>
-        <w:t xml:space="preserve">ucing testing automation to </w:t>
-      </w:r>
-      <w:r>
-        <w:rPr>
-          <w:sz w:val="21"/>
-          <w:szCs w:val="21"/>
-        </w:rPr>
-        <w:t>the</w:t>
-      </w:r>
-      <w:r>
-        <w:rPr>
-          <w:sz w:val="21"/>
-          <w:szCs w:val="21"/>
-        </w:rPr>
-        <w:t xml:space="preserve"> tools</w:t>
+        <w:t>using HP quality center and UFT</w:t>
+      </w:r>
+      <w:r>
+        <w:rPr>
+          <w:sz w:val="21"/>
+          <w:szCs w:val="21"/>
+        </w:rPr>
+        <w:t xml:space="preserve">, </w:t>
+      </w:r>
+      <w:r>
+        <w:rPr>
+          <w:sz w:val="21"/>
+          <w:szCs w:val="21"/>
+        </w:rPr>
+        <w:t>and maintaining the tools</w:t>
+      </w:r>
+      <w:r>
+        <w:rPr>
+          <w:sz w:val="21"/>
+          <w:szCs w:val="21"/>
+        </w:rPr>
+        <w:t>.</w:t>
       </w:r>
       <w:r>
         <w:rPr>
@@ -739,42 +756,28 @@
           <w:sz w:val="21"/>
           <w:szCs w:val="21"/>
         </w:rPr>
-        <w:t>using HP quality center and UFT</w:t>
-      </w:r>
-      <w:r>
-        <w:rPr>
-          <w:sz w:val="21"/>
-          <w:szCs w:val="21"/>
-        </w:rPr>
-        <w:t xml:space="preserve">, </w:t>
-      </w:r>
-      <w:r>
-        <w:rPr>
-          <w:sz w:val="21"/>
-          <w:szCs w:val="21"/>
-        </w:rPr>
-        <w:t>and maintaining the tools</w:t>
-      </w:r>
-      <w:r>
-        <w:rPr>
-          <w:sz w:val="21"/>
-          <w:szCs w:val="21"/>
-        </w:rPr>
-        <w:t>.</w:t>
-      </w:r>
-      <w:r>
-        <w:rPr>
-          <w:sz w:val="21"/>
-          <w:szCs w:val="21"/>
-        </w:rPr>
-        <w:t xml:space="preserve"> </w:t>
-      </w:r>
-      <w:r>
-        <w:rPr>
-          <w:sz w:val="21"/>
-          <w:szCs w:val="21"/>
-        </w:rPr>
-        <w:t>Worked on 3 teams: Atlassian tools team, Business action tracking, and on-demand server activation team.</w:t>
+        <w:t>I w</w:t>
+      </w:r>
+      <w:r>
+        <w:rPr>
+          <w:sz w:val="21"/>
+          <w:szCs w:val="21"/>
+        </w:rPr>
+        <w:t xml:space="preserve">orked on 3 teams: Atlassian tools team, Business action tracking, and </w:t>
+      </w:r>
+      <w:r>
+        <w:rPr>
+          <w:sz w:val="21"/>
+          <w:szCs w:val="21"/>
+        </w:rPr>
+        <w:t xml:space="preserve">the </w:t>
+      </w:r>
+      <w:r>
+        <w:rPr>
+          <w:sz w:val="21"/>
+          <w:szCs w:val="21"/>
+        </w:rPr>
+        <w:t>on-demand server activation team.</w:t>
       </w:r>
     </w:p>
     <w:p>
@@ -806,31 +809,105 @@
           <w:numId w:val="3"/>
         </w:numPr>
         <w:spacing w:after="39"/>
-        <w:rPr>
-          <w:sz w:val="21"/>
-          <w:szCs w:val="21"/>
-        </w:rPr>
-      </w:pPr>
-      <w:r>
-        <w:rPr>
-          <w:sz w:val="21"/>
-          <w:szCs w:val="21"/>
-        </w:rPr>
-        <w:t>Created scripts that tested various</w:t>
-      </w:r>
-      <w:r>
-        <w:rPr>
-          <w:sz w:val="21"/>
-          <w:szCs w:val="21"/>
-        </w:rPr>
-        <w:t xml:space="preserve"> complex</w:t>
-      </w:r>
-      <w:r>
-        <w:rPr>
-          <w:sz w:val="21"/>
-          <w:szCs w:val="21"/>
-        </w:rPr>
-        <w:t xml:space="preserve"> plugins</w:t>
+        <w:ind w:firstLine="0"/>
+        <w:rPr>
+          <w:sz w:val="21"/>
+          <w:szCs w:val="21"/>
+        </w:rPr>
+      </w:pPr>
+      <w:r>
+        <w:rPr>
+          <w:sz w:val="21"/>
+          <w:szCs w:val="21"/>
+        </w:rPr>
+        <w:t>Developed test automation scripts for</w:t>
+      </w:r>
+      <w:r>
+        <w:rPr>
+          <w:sz w:val="21"/>
+          <w:szCs w:val="21"/>
+        </w:rPr>
+        <w:t xml:space="preserve"> various complex plugins</w:t>
+      </w:r>
+      <w:r>
+        <w:rPr>
+          <w:sz w:val="21"/>
+          <w:szCs w:val="21"/>
+        </w:rPr>
+        <w:t xml:space="preserve"> within the Atlassian tools</w:t>
+      </w:r>
+      <w:r>
+        <w:rPr>
+          <w:sz w:val="21"/>
+          <w:szCs w:val="21"/>
+        </w:rPr>
+        <w:t xml:space="preserve"> and set up testing environments for other coworkers within the Atlassian tools team for future test plans</w:t>
+      </w:r>
+    </w:p>
+    <w:p>
+      <w:pPr>
+        <w:numPr>
+          <w:ilvl w:val="0"/>
+          <w:numId w:val="3"/>
+        </w:numPr>
+        <w:ind w:left="1115" w:hanging="410"/>
+        <w:rPr>
+          <w:sz w:val="21"/>
+          <w:szCs w:val="21"/>
+        </w:rPr>
+      </w:pPr>
+      <w:r>
+        <w:rPr>
+          <w:sz w:val="21"/>
+          <w:szCs w:val="21"/>
+        </w:rPr>
+        <w:t>White House Internship:</w:t>
+      </w:r>
+      <w:r>
+        <w:rPr>
+          <w:sz w:val="21"/>
+          <w:szCs w:val="21"/>
+        </w:rPr>
+        <w:t xml:space="preserve"> 6/2/15 – 7/24/15</w:t>
+      </w:r>
+      <w:r>
+        <w:rPr>
+          <w:b/>
+          <w:sz w:val="21"/>
+          <w:szCs w:val="21"/>
+        </w:rPr>
+        <w:t xml:space="preserve"> </w:t>
+      </w:r>
+      <w:r>
+        <w:rPr>
+          <w:sz w:val="21"/>
+          <w:szCs w:val="21"/>
+        </w:rPr>
+        <w:t xml:space="preserve"> </w:t>
+      </w:r>
+    </w:p>
+    <w:p>
+      <w:pPr>
+        <w:spacing w:after="39"/>
+        <w:ind w:left="1090"/>
+        <w:rPr>
+          <w:sz w:val="21"/>
+          <w:szCs w:val="21"/>
+        </w:rPr>
+      </w:pPr>
+      <w:r>
+        <w:rPr>
+          <w:sz w:val="21"/>
+          <w:szCs w:val="21"/>
+        </w:rPr>
+        <w:t>Software Application Interns work with the Software Automation and Technology (SWAT) Team helped computer usage and business processes in the Executive Office of the President, provided software development, business pro</w:t>
+      </w:r>
+      <w:r>
+        <w:rPr>
+          <w:sz w:val="21"/>
+          <w:szCs w:val="21"/>
+        </w:rPr>
+        <w:t>cess, and engineering services.</w:t>
       </w:r>
     </w:p>
     <w:p>
@@ -851,131 +928,7 @@
           <w:sz w:val="21"/>
           <w:szCs w:val="21"/>
         </w:rPr>
-        <w:t>Created an application that allowed users to turn on servers critical to the</w:t>
-      </w:r>
-      <w:r>
-        <w:rPr>
-          <w:sz w:val="21"/>
-          <w:szCs w:val="21"/>
-        </w:rPr>
-        <w:t>ir</w:t>
-      </w:r>
-      <w:r>
-        <w:rPr>
-          <w:sz w:val="21"/>
-          <w:szCs w:val="21"/>
-        </w:rPr>
-        <w:t xml:space="preserve"> application using </w:t>
-      </w:r>
-      <w:r>
-        <w:rPr>
-          <w:sz w:val="21"/>
-          <w:szCs w:val="21"/>
-        </w:rPr>
-        <w:t>AWS</w:t>
-      </w:r>
-      <w:r>
-        <w:rPr>
-          <w:sz w:val="21"/>
-          <w:szCs w:val="21"/>
-        </w:rPr>
-        <w:t>.</w:t>
-      </w:r>
-    </w:p>
-    <w:p>
-      <w:pPr>
-        <w:numPr>
-          <w:ilvl w:val="0"/>
-          <w:numId w:val="3"/>
-        </w:numPr>
-        <w:ind w:left="1115" w:hanging="410"/>
-        <w:rPr>
-          <w:sz w:val="21"/>
-          <w:szCs w:val="21"/>
-        </w:rPr>
-      </w:pPr>
-      <w:r>
-        <w:rPr>
-          <w:sz w:val="21"/>
-          <w:szCs w:val="21"/>
-        </w:rPr>
-        <w:t>White House Internship:</w:t>
-      </w:r>
-      <w:r>
-        <w:rPr>
-          <w:sz w:val="21"/>
-          <w:szCs w:val="21"/>
-        </w:rPr>
-        <w:t xml:space="preserve"> 6/2/15 – 7/24/15</w:t>
-      </w:r>
-      <w:r>
-        <w:rPr>
-          <w:b/>
-          <w:sz w:val="21"/>
-          <w:szCs w:val="21"/>
-        </w:rPr>
-        <w:t xml:space="preserve"> </w:t>
-      </w:r>
-      <w:r>
-        <w:rPr>
-          <w:sz w:val="21"/>
-          <w:szCs w:val="21"/>
-        </w:rPr>
-        <w:t xml:space="preserve"> </w:t>
-      </w:r>
-    </w:p>
-    <w:p>
-      <w:pPr>
-        <w:spacing w:after="39"/>
-        <w:ind w:left="1090"/>
-        <w:rPr>
-          <w:sz w:val="21"/>
-          <w:szCs w:val="21"/>
-        </w:rPr>
-      </w:pPr>
-      <w:r>
-        <w:rPr>
-          <w:sz w:val="21"/>
-          <w:szCs w:val="21"/>
-        </w:rPr>
-        <w:t>Software Application Interns work with the Software Automation and Technology (SWAT) Team helped computer usage and business processes in the Executive Office of the President, provided software development, business pro</w:t>
-      </w:r>
-      <w:r>
-        <w:rPr>
-          <w:sz w:val="21"/>
-          <w:szCs w:val="21"/>
-        </w:rPr>
-        <w:t>cess, and engineering services.</w:t>
-      </w:r>
-    </w:p>
-    <w:p>
-      <w:pPr>
-        <w:pStyle w:val="ListParagraph"/>
-        <w:numPr>
-          <w:ilvl w:val="0"/>
-          <w:numId w:val="3"/>
-        </w:numPr>
-        <w:spacing w:after="39"/>
-        <w:rPr>
-          <w:sz w:val="21"/>
-          <w:szCs w:val="21"/>
-        </w:rPr>
-      </w:pPr>
-      <w:r>
-        <w:rPr>
-          <w:sz w:val="21"/>
-          <w:szCs w:val="21"/>
-        </w:rPr>
-        <w:t>Created a r</w:t>
-      </w:r>
-      <w:bookmarkStart w:id="0" w:name="_GoBack"/>
-      <w:bookmarkEnd w:id="0"/>
-      <w:r>
-        <w:rPr>
-          <w:sz w:val="21"/>
-          <w:szCs w:val="21"/>
-        </w:rPr>
-        <w:t>equest system that allowed employees to request equipment up to a value of $3,500,000.</w:t>
+        <w:t>Created a request system that allowed employees to request equipment up to a value of $3,500,000.</w:t>
       </w:r>
     </w:p>
     <w:p>
@@ -1046,23 +999,7 @@
           <w:sz w:val="21"/>
           <w:szCs w:val="21"/>
         </w:rPr>
-        <w:t xml:space="preserve">Developed and published a chrome plugin that allows encrypted messages to be easily sent through </w:t>
-      </w:r>
-      <w:proofErr w:type="spellStart"/>
-      <w:r>
-        <w:rPr>
-          <w:sz w:val="21"/>
-          <w:szCs w:val="21"/>
-        </w:rPr>
-        <w:t>gmail</w:t>
-      </w:r>
-      <w:proofErr w:type="spellEnd"/>
-      <w:r>
-        <w:rPr>
-          <w:sz w:val="21"/>
-          <w:szCs w:val="21"/>
-        </w:rPr>
-        <w:t xml:space="preserve"> using </w:t>
+        <w:t xml:space="preserve">Developed and published a chrome plugin that allows encrypted messages to be easily sent through gmail using </w:t>
       </w:r>
       <w:r>
         <w:rPr>
@@ -1076,34 +1013,15 @@
           <w:sz w:val="21"/>
           <w:szCs w:val="21"/>
         </w:rPr>
-        <w:t xml:space="preserve"> encryption. It is available here. </w:t>
-      </w:r>
-      <w:hyperlink r:id="rId10" w:history="1">
-        <w:r>
-          <w:rPr>
-            <w:rStyle w:val="Hyperlink"/>
-            <w:sz w:val="21"/>
-            <w:szCs w:val="21"/>
-          </w:rPr>
-          <w:t>http://vaccine.cs.um</w:t>
-        </w:r>
-        <w:r>
-          <w:rPr>
-            <w:rStyle w:val="Hyperlink"/>
-            <w:sz w:val="21"/>
-            <w:szCs w:val="21"/>
-          </w:rPr>
-          <w:t>d</w:t>
-        </w:r>
-        <w:r>
-          <w:rPr>
-            <w:rStyle w:val="Hyperlink"/>
-            <w:sz w:val="21"/>
-            <w:szCs w:val="21"/>
-          </w:rPr>
-          <w:t>.edu/index.html</w:t>
-        </w:r>
-      </w:hyperlink>
+        <w:t xml:space="preserve"> encryption</w:t>
+      </w:r>
+      <w:r>
+        <w:rPr>
+          <w:sz w:val="21"/>
+          <w:szCs w:val="21"/>
+        </w:rPr>
+        <w:t>.</w:t>
+      </w:r>
       <w:r>
         <w:rPr>
           <w:sz w:val="21"/>
@@ -1142,23 +1060,21 @@
           <w:sz w:val="21"/>
           <w:szCs w:val="21"/>
         </w:rPr>
-        <w:t xml:space="preserve">Created an app where looking at logos would display real time stock information in augmented reality using the Nasdaq API, C#, Unity, </w:t>
-      </w:r>
-      <w:proofErr w:type="spellStart"/>
-      <w:r>
-        <w:rPr>
-          <w:sz w:val="21"/>
-          <w:szCs w:val="21"/>
-        </w:rPr>
-        <w:t>Vuforia</w:t>
-      </w:r>
-      <w:proofErr w:type="spellEnd"/>
-      <w:r>
-        <w:rPr>
-          <w:sz w:val="21"/>
-          <w:szCs w:val="21"/>
-        </w:rPr>
-        <w:t xml:space="preserve"> SDK, and a PHP server. </w:t>
+        <w:t>Created an app where looking at logos would display real time stock information in augmented reality using the Nasdaq API, C#, Unity, Vuforia SDK</w:t>
+      </w:r>
+      <w:r>
+        <w:rPr>
+          <w:sz w:val="21"/>
+          <w:szCs w:val="21"/>
+        </w:rPr>
+        <w:t>, and a PHP server.</w:t>
+      </w:r>
+      <w:r>
+        <w:rPr>
+          <w:sz w:val="21"/>
+          <w:szCs w:val="21"/>
+        </w:rPr>
+        <w:t xml:space="preserve"> </w:t>
       </w:r>
     </w:p>
     <w:p>
@@ -1313,56 +1229,15 @@
           <w:sz w:val="21"/>
           <w:szCs w:val="21"/>
         </w:rPr>
-        <w:t xml:space="preserve">, tweet </w:t>
-      </w:r>
-      <w:proofErr w:type="spellStart"/>
-      <w:r>
-        <w:rPr>
-          <w:sz w:val="21"/>
-          <w:szCs w:val="21"/>
-        </w:rPr>
-        <w:t>invi</w:t>
-      </w:r>
-      <w:proofErr w:type="spellEnd"/>
-      <w:r>
-        <w:rPr>
-          <w:sz w:val="21"/>
-          <w:szCs w:val="21"/>
-        </w:rPr>
-        <w:t>,</w:t>
-      </w:r>
-      <w:r>
-        <w:rPr>
-          <w:sz w:val="21"/>
-          <w:szCs w:val="21"/>
-        </w:rPr>
-        <w:t xml:space="preserve"> and the </w:t>
-      </w:r>
-      <w:proofErr w:type="spellStart"/>
-      <w:r>
-        <w:rPr>
-          <w:sz w:val="21"/>
-          <w:szCs w:val="21"/>
-        </w:rPr>
-        <w:t>metamind</w:t>
-      </w:r>
-      <w:proofErr w:type="spellEnd"/>
-      <w:r>
-        <w:rPr>
-          <w:sz w:val="21"/>
-          <w:szCs w:val="21"/>
-        </w:rPr>
-        <w:t xml:space="preserve"> </w:t>
-      </w:r>
-      <w:proofErr w:type="spellStart"/>
-      <w:r>
-        <w:rPr>
-          <w:sz w:val="21"/>
-          <w:szCs w:val="21"/>
-        </w:rPr>
-        <w:t>api</w:t>
-      </w:r>
-      <w:proofErr w:type="spellEnd"/>
+        <w:t>, tweet invi,</w:t>
+      </w:r>
+      <w:r>
+        <w:rPr>
+          <w:sz w:val="21"/>
+          <w:szCs w:val="21"/>
+        </w:rPr>
+        <w:t xml:space="preserve"> and the metamind api</w:t>
+      </w:r>
     </w:p>
     <w:p>
       <w:pPr>
@@ -1394,7 +1269,16 @@
         <w:t>Gymna</w:t>
       </w:r>
       <w:r>
-        <w:t xml:space="preserve">stic, tricking, vault, tumbling, Scuba Diving certified, Fishing, </w:t>
+        <w:t>stic, T</w:t>
+      </w:r>
+      <w:r>
+        <w:t xml:space="preserve">ricking, </w:t>
+      </w:r>
+      <w:r>
+        <w:t>T</w:t>
+      </w:r>
+      <w:r>
+        <w:t xml:space="preserve">umbling, Scuba Diving certified, Fishing, </w:t>
       </w:r>
       <w:r>
         <w:t>Hiking</w:t>
@@ -1429,7 +1313,7 @@
       </w:r>
     </w:p>
     <w:sectPr>
-      <w:footerReference w:type="default" r:id="rId11"/>
+      <w:footerReference w:type="default" r:id="rId10"/>
       <w:pgSz w:w="12240" w:h="15840"/>
       <w:pgMar w:top="720" w:right="720" w:bottom="720" w:left="720" w:header="720" w:footer="720" w:gutter="0"/>
       <w:cols w:space="720"/>
@@ -1471,7 +1355,10 @@
       <w:pStyle w:val="Footer"/>
     </w:pPr>
     <w:r>
-      <w:t>Last updated 7/4/2017</w:t>
+      <w:t xml:space="preserve">Last updated </w:t>
+    </w:r>
+    <w:r>
+      <w:t>8/11/17</w:t>
     </w:r>
   </w:p>
 </w:ftr>
@@ -3331,6 +3218,37 @@
       <w:color w:val="000000"/>
     </w:rPr>
   </w:style>
+  <w:style w:type="paragraph" w:styleId="BalloonText">
+    <w:name w:val="Balloon Text"/>
+    <w:basedOn w:val="Normal"/>
+    <w:link w:val="BalloonTextChar"/>
+    <w:uiPriority w:val="99"/>
+    <w:semiHidden/>
+    <w:unhideWhenUsed/>
+    <w:rsid w:val="00604980"/>
+    <w:pPr>
+      <w:spacing w:after="0" w:line="240" w:lineRule="auto"/>
+    </w:pPr>
+    <w:rPr>
+      <w:rFonts w:ascii="Segoe UI" w:hAnsi="Segoe UI" w:cs="Segoe UI"/>
+      <w:sz w:val="18"/>
+      <w:szCs w:val="18"/>
+    </w:rPr>
+  </w:style>
+  <w:style w:type="character" w:customStyle="1" w:styleId="BalloonTextChar">
+    <w:name w:val="Balloon Text Char"/>
+    <w:basedOn w:val="DefaultParagraphFont"/>
+    <w:link w:val="BalloonText"/>
+    <w:uiPriority w:val="99"/>
+    <w:semiHidden/>
+    <w:rsid w:val="00604980"/>
+    <w:rPr>
+      <w:rFonts w:ascii="Segoe UI" w:eastAsia="Calibri" w:hAnsi="Segoe UI" w:cs="Segoe UI"/>
+      <w:color w:val="000000"/>
+      <w:sz w:val="18"/>
+      <w:szCs w:val="18"/>
+    </w:rPr>
+  </w:style>
 </w:styles>
 </file>
 
@@ -3634,7 +3552,7 @@
 </file>
 
 <file path=customXml/itemProps1.xml><?xml version="1.0" encoding="utf-8"?>
-<ds:datastoreItem xmlns:ds="http://schemas.openxmlformats.org/officeDocument/2006/customXml" ds:itemID="{4FAF5849-F354-4A5E-8D68-11AF918B9A0F}">
+<ds:datastoreItem xmlns:ds="http://schemas.openxmlformats.org/officeDocument/2006/customXml" ds:itemID="{3A7896A0-8291-49A4-A67A-227F1061D9E5}">
   <ds:schemaRefs>
     <ds:schemaRef ds:uri="http://schemas.openxmlformats.org/officeDocument/2006/bibliography"/>
   </ds:schemaRefs>

</xml_diff>